<commit_message>
Updates doc with new image
</commit_message>
<xml_diff>
--- a/Using Azure Relay With Your Bot/Debugging Your Locally Hosted v4 Bot Using Azure Relays.docx
+++ b/Using Azure Relay With Your Bot/Debugging Your Locally Hosted v4 Bot Using Azure Relays.docx
@@ -1369,6 +1369,15 @@
             </a:graphic>
           </wp:inline>
         </w:drawing>
+      </w:r>
+      <w:r>
+        <w:rPr>
+          <w:rFonts w:ascii="Segoe UI" w:eastAsia="Times New Roman" w:hAnsi="Segoe UI" w:cs="Segoe UI"/>
+          <w:color w:val="24292E"/>
+          <w:sz w:val="24"/>
+          <w:szCs w:val="24"/>
+        </w:rPr>
+        <w:br/>
       </w:r>
     </w:p>
     <w:p>
@@ -1925,6 +1934,15 @@
           </wp:inline>
         </w:drawing>
       </w:r>
+      <w:r>
+        <w:rPr>
+          <w:rFonts w:ascii="Segoe UI" w:eastAsia="Times New Roman" w:hAnsi="Segoe UI" w:cs="Segoe UI"/>
+          <w:color w:val="24292E"/>
+          <w:sz w:val="24"/>
+          <w:szCs w:val="24"/>
+        </w:rPr>
+        <w:br/>
+      </w:r>
     </w:p>
     <w:p>
       <w:pPr>
@@ -2086,6 +2104,7 @@
         <w:pStyle w:val="Heading3"/>
       </w:pPr>
       <w:r>
+        <w:lastRenderedPageBreak/>
         <w:t>Azure Service Bus Bot Relay</w:t>
       </w:r>
     </w:p>
@@ -2102,7 +2121,6 @@
           <w:rFonts w:ascii="Segoe UI" w:eastAsia="Times New Roman" w:hAnsi="Segoe UI" w:cs="Segoe UI"/>
           <w:color w:val="24292E"/>
         </w:rPr>
-        <w:lastRenderedPageBreak/>
         <w:t xml:space="preserve">The Azure Service Bus Bot Relay is a GitHub project that </w:t>
       </w:r>
       <w:r>
@@ -2886,6 +2904,7 @@
           <w:rFonts w:ascii="Segoe UI" w:eastAsia="Times New Roman" w:hAnsi="Segoe UI" w:cs="Segoe UI"/>
           <w:color w:val="24292E"/>
         </w:rPr>
+        <w:lastRenderedPageBreak/>
         <w:t>"</w:t>
       </w:r>
       <w:r>
@@ -2956,7 +2975,6 @@
           <w:rFonts w:ascii="Segoe UI" w:eastAsia="Times New Roman" w:hAnsi="Segoe UI" w:cs="Segoe UI"/>
           <w:color w:val="24292E"/>
         </w:rPr>
-        <w:lastRenderedPageBreak/>
         <w:t>"</w:t>
       </w:r>
       <w:r>
@@ -3100,9 +3118,9 @@
           <w:szCs w:val="24"/>
         </w:rPr>
         <w:drawing>
-          <wp:inline distT="0" distB="0" distL="0" distR="0" wp14:anchorId="2B05A1EC" wp14:editId="129053CC">
-            <wp:extent cx="5610657" cy="1404659"/>
-            <wp:effectExtent l="0" t="0" r="9525" b="5080"/>
+          <wp:inline distT="0" distB="0" distL="0" distR="0" wp14:anchorId="2B05A1EC" wp14:editId="7BBF967A">
+            <wp:extent cx="5620781" cy="1447777"/>
+            <wp:effectExtent l="0" t="0" r="0" b="635"/>
             <wp:docPr id="4" name="Picture 4">
               <a:hlinkClick xmlns:a="http://schemas.openxmlformats.org/drawingml/2006/main" r:id="rId26" tgtFrame="&quot;_blank&quot;"/>
             </wp:docPr>
@@ -3135,7 +3153,7 @@
                   <pic:spPr bwMode="auto">
                     <a:xfrm>
                       <a:off x="0" y="0"/>
-                      <a:ext cx="5782884" cy="1447777"/>
+                      <a:ext cx="5620781" cy="1447777"/>
                     </a:xfrm>
                     <a:prstGeom prst="rect">
                       <a:avLst/>
@@ -3627,6 +3645,15 @@
             </a:graphic>
           </wp:inline>
         </w:drawing>
+      </w:r>
+      <w:r>
+        <w:rPr>
+          <w:rFonts w:ascii="Segoe UI" w:eastAsia="Times New Roman" w:hAnsi="Segoe UI" w:cs="Segoe UI"/>
+          <w:color w:val="24292E"/>
+          <w:sz w:val="24"/>
+          <w:szCs w:val="24"/>
+        </w:rPr>
+        <w:br/>
       </w:r>
     </w:p>
     <w:p>
@@ -4513,8 +4540,6 @@
           </wp:inline>
         </w:drawing>
       </w:r>
-      <w:bookmarkStart w:id="0" w:name="_GoBack"/>
-      <w:bookmarkEnd w:id="0"/>
     </w:p>
     <w:p>
       <w:pPr>
@@ -4974,6 +4999,17 @@
           </wp:inline>
         </w:drawing>
       </w:r>
+      <w:r>
+        <w:rPr>
+          <w:rFonts w:ascii="Segoe UI" w:eastAsia="Times New Roman" w:hAnsi="Segoe UI" w:cs="Segoe UI"/>
+          <w:color w:val="24292E"/>
+          <w:sz w:val="24"/>
+          <w:szCs w:val="24"/>
+        </w:rPr>
+        <w:br/>
+      </w:r>
+      <w:bookmarkStart w:id="0" w:name="_GoBack"/>
+      <w:bookmarkEnd w:id="0"/>
     </w:p>
     <w:p>
       <w:pPr>

</xml_diff>